<commit_message>
chỉnh sửa công văn
</commit_message>
<xml_diff>
--- a/public/templates/Template_CV_nhacviec.docx
+++ b/public/templates/Template_CV_nhacviec.docx
@@ -445,7 +445,9 @@
               <w:pStyle w:val="Vnbnnidung20"/>
               <w:shd w:val="clear" w:color="auto" w:fill="auto"/>
               <w:spacing w:before="0" w:line="322" w:lineRule="exact"/>
-              <w:rPr>
+              <w:jc w:val="left"/>
+              <w:rPr>
+                <w:rStyle w:val="Vnbnnidung2Innghing"/>
                 <w:sz w:val="28"/>
                 <w:szCs w:val="28"/>
                 <w:lang w:val="en-US"/>
@@ -453,41 +455,13 @@
             </w:pPr>
             <w:r>
               <w:rPr>
+                <w:color w:val="000000"/>
                 <w:sz w:val="28"/>
                 <w:szCs w:val="28"/>
+                <w:shd w:val="clear" w:color="auto" w:fill="FFFFFF"/>
                 <w:lang w:val="en-US"/>
               </w:rPr>
-              <w:t>- UBND xã,</w:t>
-            </w:r>
-          </w:p>
-          <w:p>
-            <w:pPr>
-              <w:pStyle w:val="Vnbnnidung20"/>
-              <w:shd w:val="clear" w:color="auto" w:fill="auto"/>
-              <w:spacing w:before="0" w:line="322" w:lineRule="exact"/>
-              <w:rPr>
-                <w:rStyle w:val="Vnbnnidung2Innghing"/>
-                <w:i w:val="0"/>
-                <w:iCs w:val="0"/>
-                <w:sz w:val="28"/>
-                <w:szCs w:val="28"/>
-                <w:lang w:val="en-US"/>
-              </w:rPr>
-            </w:pPr>
-            <w:r>
-              <w:rPr>
-                <w:sz w:val="28"/>
-                <w:szCs w:val="28"/>
-                <w:lang w:val="en-US"/>
-              </w:rPr>
-              <w:t>- Các cơ quan tham mưu, giúp việc Đảng uỷ</w:t>
-            </w:r>
-            <w:r>
-              <w:rPr>
-                <w:sz w:val="28"/>
-                <w:szCs w:val="28"/>
-              </w:rPr>
-              <w:t>.</w:t>
+              <w:t>{org_list_string}</w:t>
             </w:r>
           </w:p>
         </w:tc>
@@ -672,15 +646,6 @@
         </w:rPr>
         <w:t>{/tasks}{/organizations}</w:t>
       </w:r>
-    </w:p>
-    <w:p>
-      <w:pPr>
-        <w:spacing w:before="120" w:after="0" w:line="240" w:lineRule="auto"/>
-        <w:ind w:left="0" w:firstLine="567"/>
-        <w:rPr>
-          <w:szCs w:val="28"/>
-        </w:rPr>
-      </w:pPr>
       <w:r>
         <w:rPr>
           <w:szCs w:val="28"/>
@@ -2298,6 +2263,7 @@
   <w:style w:type="character" w:default="1" w:styleId="DefaultParagraphFont">
     <w:name w:val="Default Paragraph Font"/>
     <w:uiPriority w:val="1"/>
+    <w:semiHidden/>
     <w:unhideWhenUsed/>
   </w:style>
   <w:style w:type="table" w:default="1" w:styleId="TableNormal">

</xml_diff>

<commit_message>
chỉnh sửa nhắc việc
</commit_message>
<xml_diff>
--- a/public/templates/Template_CV_nhacviec.docx
+++ b/public/templates/Template_CV_nhacviec.docx
@@ -562,6 +562,7 @@
         <w:ind w:left="0" w:firstLine="567"/>
         <w:rPr>
           <w:szCs w:val="28"/>
+          <w:lang w:val="vi-VN"/>
         </w:rPr>
       </w:pPr>
       <w:r>
@@ -582,7 +583,33 @@
           <w:szCs w:val="28"/>
           <w:lang w:val="vi-VN"/>
         </w:rPr>
-        <w:t>- {task_title}</w:t>
+        <w:t>- {</w:t>
+      </w:r>
+      <w:r>
+        <w:rPr>
+          <w:szCs w:val="28"/>
+        </w:rPr>
+        <w:t>task</w:t>
+      </w:r>
+      <w:r>
+        <w:rPr>
+          <w:szCs w:val="28"/>
+        </w:rPr>
+        <w:t>_</w:t>
+      </w:r>
+      <w:r>
+        <w:rPr>
+          <w:szCs w:val="28"/>
+          <w:lang w:val="vi-VN"/>
+        </w:rPr>
+        <w:t>description</w:t>
+      </w:r>
+      <w:r>
+        <w:rPr>
+          <w:szCs w:val="28"/>
+          <w:lang w:val="vi-VN"/>
+        </w:rPr>
+        <w:t>}</w:t>
       </w:r>
       <w:r>
         <w:rPr>

</xml_diff>